<commit_message>
Added custom theme * added custom colours to the primary theme of the app
</commit_message>
<xml_diff>
--- a/AndroidJournal(2)(1)(1).docx
+++ b/AndroidJournal(2)(1)(1).docx
@@ -472,7 +472,43 @@
                 <w:sz w:val="24"/>
                 <w:szCs w:val="24"/>
               </w:rPr>
-              <w:t xml:space="preserve"> setting up main and development branches. Also doing research on how to implement a list view of possible contractors by using the </w:t>
+              <w:t xml:space="preserve"> setting up main and development branches. </w:t>
+            </w:r>
+            <w:r>
+              <w:rPr>
+                <w:b/>
+                <w:sz w:val="24"/>
+                <w:szCs w:val="24"/>
+              </w:rPr>
+              <w:t xml:space="preserve">Cleaned up the </w:t>
+            </w:r>
+            <w:proofErr w:type="spellStart"/>
+            <w:proofErr w:type="gramStart"/>
+            <w:r>
+              <w:rPr>
+                <w:b/>
+                <w:sz w:val="24"/>
+                <w:szCs w:val="24"/>
+              </w:rPr>
+              <w:t>pre built</w:t>
+            </w:r>
+            <w:proofErr w:type="spellEnd"/>
+            <w:proofErr w:type="gramEnd"/>
+            <w:r>
+              <w:rPr>
+                <w:b/>
+                <w:sz w:val="24"/>
+                <w:szCs w:val="24"/>
+              </w:rPr>
+              <w:t xml:space="preserve"> navigation menu.  </w:t>
+            </w:r>
+            <w:r>
+              <w:rPr>
+                <w:b/>
+                <w:sz w:val="24"/>
+                <w:szCs w:val="24"/>
+              </w:rPr>
+              <w:t xml:space="preserve">Also doing research on how to implement a list view of possible contractors by using the </w:t>
             </w:r>
             <w:proofErr w:type="gramStart"/>
             <w:r>
@@ -680,6 +716,14 @@
               </w:rPr>
               <w:t xml:space="preserve">of the project and begin creating the energy calculator. A focus will be how to implement a modern looking stepper. Also finalize the way users will step through the app regarding the UI. Having done some research I still haven’t found something that will fit the project. </w:t>
             </w:r>
+            <w:r>
+              <w:rPr>
+                <w:b/>
+                <w:sz w:val="24"/>
+                <w:szCs w:val="24"/>
+              </w:rPr>
+              <w:t xml:space="preserve"> Create the contractor list view. </w:t>
+            </w:r>
           </w:p>
           <w:p>
             <w:pPr>
@@ -796,7 +840,6 @@
           <w:sz w:val="28"/>
           <w:szCs w:val="28"/>
         </w:rPr>
-        <w:lastRenderedPageBreak/>
         <w:t>COMPLETION ISSUES:</w:t>
       </w:r>
     </w:p>
@@ -1214,6 +1257,7 @@
     <w:lsdException w:name="HTML Sample" w:semiHidden="1" w:unhideWhenUsed="1"/>
     <w:lsdException w:name="HTML Typewriter" w:semiHidden="1" w:unhideWhenUsed="1"/>
     <w:lsdException w:name="HTML Variable" w:semiHidden="1" w:unhideWhenUsed="1"/>
+    <w:lsdException w:name="Normal Table" w:semiHidden="1" w:unhideWhenUsed="1"/>
     <w:lsdException w:name="annotation subject" w:semiHidden="1" w:unhideWhenUsed="1"/>
     <w:lsdException w:name="No List" w:semiHidden="1" w:unhideWhenUsed="1"/>
     <w:lsdException w:name="Outline List 1" w:semiHidden="1" w:unhideWhenUsed="1"/>
@@ -1260,8 +1304,10 @@
     <w:lsdException w:name="Table Subtle 2" w:semiHidden="1" w:unhideWhenUsed="1"/>
     <w:lsdException w:name="Table Web 1" w:semiHidden="1" w:unhideWhenUsed="1"/>
     <w:lsdException w:name="Table Web 2" w:semiHidden="1" w:unhideWhenUsed="1"/>
+    <w:lsdException w:name="Table Web 3" w:semiHidden="1" w:unhideWhenUsed="1"/>
     <w:lsdException w:name="Balloon Text" w:semiHidden="1" w:unhideWhenUsed="1"/>
     <w:lsdException w:name="Table Grid" w:uiPriority="39"/>
+    <w:lsdException w:name="Table Theme" w:semiHidden="1" w:unhideWhenUsed="1"/>
     <w:lsdException w:name="Placeholder Text" w:semiHidden="1"/>
     <w:lsdException w:name="No Spacing" w:uiPriority="1" w:qFormat="1"/>
     <w:lsdException w:name="Light Shading" w:uiPriority="60"/>

</xml_diff>